<commit_message>
added risks to project proposal
</commit_message>
<xml_diff>
--- a/Finalized Project Proposal.docx
+++ b/Finalized Project Proposal.docx
@@ -9,8 +9,6 @@
           <w:rFonts w:eastAsia="Times New Roman" w:cstheme="minorHAnsi"/>
         </w:rPr>
       </w:pPr>
-      <w:bookmarkStart w:id="0" w:name="_GoBack"/>
-      <w:bookmarkEnd w:id="0"/>
       <w:r>
         <w:rPr>
           <w:rFonts w:eastAsia="Times New Roman" w:cstheme="minorHAnsi"/>
@@ -267,6 +265,86 @@
           <w:rFonts w:cstheme="minorHAnsi"/>
         </w:rPr>
       </w:pPr>
+      <w:r>
+        <w:rPr>
+          <w:rFonts w:cstheme="minorHAnsi"/>
+        </w:rPr>
+        <w:t>Risks</w:t>
+      </w:r>
+    </w:p>
+    <w:p>
+      <w:pPr>
+        <w:rPr>
+          <w:rFonts w:cstheme="minorHAnsi"/>
+        </w:rPr>
+      </w:pPr>
+      <w:r>
+        <w:rPr>
+          <w:rFonts w:cstheme="minorHAnsi"/>
+        </w:rPr>
+        <w:t>Hang man – rendering the correct image when needed could be tricky</w:t>
+      </w:r>
+    </w:p>
+    <w:p>
+      <w:pPr>
+        <w:rPr>
+          <w:rFonts w:cstheme="minorHAnsi"/>
+        </w:rPr>
+      </w:pPr>
+      <w:r>
+        <w:rPr>
+          <w:rFonts w:cstheme="minorHAnsi"/>
+        </w:rPr>
+        <w:tab/>
+        <w:t>Decided when the image after so many guesses is complete and the user has loss</w:t>
+      </w:r>
+    </w:p>
+    <w:p>
+      <w:pPr>
+        <w:rPr>
+          <w:rFonts w:cstheme="minorHAnsi"/>
+        </w:rPr>
+      </w:pPr>
+      <w:r>
+        <w:rPr>
+          <w:rFonts w:cstheme="minorHAnsi"/>
+        </w:rPr>
+        <w:t xml:space="preserve">Connect 4 – figuring out how to control the win conditions and stopping the app when a win condition is met. Trying to use a table layout to decide where users </w:t>
+      </w:r>
+      <w:r>
+        <w:rPr>
+          <w:rFonts w:cstheme="minorHAnsi"/>
+        </w:rPr>
+        <w:t>place there move and how it is going to stack on top of previous moves.</w:t>
+      </w:r>
+    </w:p>
+    <w:p>
+      <w:pPr>
+        <w:rPr>
+          <w:rFonts w:cstheme="minorHAnsi"/>
+        </w:rPr>
+      </w:pPr>
+      <w:r>
+        <w:rPr>
+          <w:rFonts w:cstheme="minorHAnsi"/>
+        </w:rPr>
+        <w:t xml:space="preserve">Rock Paper Scissors – </w:t>
+      </w:r>
+    </w:p>
+    <w:p>
+      <w:pPr>
+        <w:rPr>
+          <w:rFonts w:cstheme="minorHAnsi"/>
+        </w:rPr>
+      </w:pPr>
+      <w:r>
+        <w:rPr>
+          <w:rFonts w:cstheme="minorHAnsi"/>
+        </w:rPr>
+        <w:t xml:space="preserve">Tournament Scoreboard – organizing all the data from each activity. Keeping track of who won each game mode and turning that into a score board view. </w:t>
+      </w:r>
+      <w:bookmarkStart w:id="0" w:name="_GoBack"/>
+      <w:bookmarkEnd w:id="0"/>
     </w:p>
     <w:sectPr>
       <w:pgSz w:w="12240" w:h="15840"/>

</xml_diff>